<commit_message>
Finished the Over flow timer
we'll take a break and start on interrupt
</commit_message>
<xml_diff>
--- a/Documentaion/Timer_Session.docx
+++ b/Documentaion/Timer_Session.docx
@@ -182,23 +182,7 @@
                 <w:sz w:val="24"/>
                 <w:szCs w:val="24"/>
               </w:rPr>
-              <m:t>f</m:t>
-            </m:r>
-            <m:r>
-              <w:rPr>
-                <w:rFonts w:ascii="Cambria Math" w:hAnsi="Cambria Math"/>
-                <w:sz w:val="24"/>
-                <w:szCs w:val="24"/>
-              </w:rPr>
-              <m:t>tick</m:t>
-            </m:r>
-            <m:r>
-              <w:rPr>
-                <w:rFonts w:ascii="Cambria Math" w:hAnsi="Cambria Math"/>
-                <w:sz w:val="24"/>
-                <w:szCs w:val="24"/>
-              </w:rPr>
-              <m:t xml:space="preserve"> </m:t>
+              <m:t xml:space="preserve">ftick </m:t>
             </m:r>
           </m:den>
         </m:f>
@@ -493,13 +477,7 @@
             <w:rPr>
               <w:rFonts w:ascii="Cambria Math" w:hAnsi="Cambria Math"/>
             </w:rPr>
-            <m:t>T</m:t>
-          </m:r>
-          <m:r>
-            <w:rPr>
-              <w:rFonts w:ascii="Cambria Math" w:hAnsi="Cambria Math"/>
-            </w:rPr>
-            <m:t>total=#ticks*Ttick  where #ticks=</m:t>
+            <m:t>Ttotal=#ticks*Ttick  where #ticks=</m:t>
           </m:r>
           <m:sSup>
             <m:sSupPr>
@@ -818,6 +796,614 @@
         <w:lastRenderedPageBreak/>
         <w:t xml:space="preserve">X = Tov or less or bigger </w:t>
       </w:r>
+    </w:p>
+    <w:p>
+      <w:pPr>
+        <w:rPr>
+          <w:rFonts w:eastAsiaTheme="minorEastAsia"/>
+        </w:rPr>
+      </w:pPr>
+    </w:p>
+    <w:p>
+      <w:pPr>
+        <w:rPr>
+          <w:rFonts w:eastAsiaTheme="minorEastAsia"/>
+        </w:rPr>
+      </w:pPr>
+      <w:r>
+        <w:rPr>
+          <w:rFonts w:eastAsiaTheme="minorEastAsia"/>
+        </w:rPr>
+        <w:t xml:space="preserve">1) </w:t>
+      </w:r>
+      <w:r>
+        <w:rPr>
+          <w:rFonts w:eastAsiaTheme="minorEastAsia"/>
+        </w:rPr>
+        <w:t>If X=Tov it’s the ideal case that never happens</w:t>
+      </w:r>
+    </w:p>
+    <w:p>
+      <w:pPr>
+        <w:rPr>
+          <w:rFonts w:eastAsiaTheme="minorEastAsia"/>
+        </w:rPr>
+      </w:pPr>
+    </w:p>
+    <w:p>
+      <w:pPr>
+        <w:rPr>
+          <w:rFonts w:eastAsiaTheme="minorEastAsia"/>
+        </w:rPr>
+      </w:pPr>
+      <w:r>
+        <w:rPr>
+          <w:rFonts w:eastAsiaTheme="minorEastAsia"/>
+        </w:rPr>
+        <w:t>2) If X&gt; Tov:</w:t>
+      </w:r>
+    </w:p>
+    <w:p>
+      <w:pPr>
+        <w:rPr>
+          <w:rFonts w:eastAsiaTheme="minorEastAsia"/>
+        </w:rPr>
+      </w:pPr>
+      <w:r>
+        <w:rPr>
+          <w:rFonts w:eastAsiaTheme="minorEastAsia"/>
+        </w:rPr>
+        <w:t>That’s actually a good thin we could make it using a SW counter:</w:t>
+      </w:r>
+    </w:p>
+    <w:p>
+      <w:pPr>
+        <w:rPr>
+          <w:rFonts w:eastAsiaTheme="minorEastAsia"/>
+        </w:rPr>
+      </w:pPr>
+      <w:r>
+        <w:rPr>
+          <w:rFonts w:eastAsiaTheme="minorEastAsia"/>
+        </w:rPr>
+        <w:t>#OV = X/Tov</w:t>
+      </w:r>
+    </w:p>
+    <w:p>
+      <w:pPr>
+        <w:rPr>
+          <w:rFonts w:eastAsiaTheme="minorEastAsia"/>
+        </w:rPr>
+      </w:pPr>
+      <w:proofErr w:type="gramStart"/>
+      <w:r>
+        <w:rPr>
+          <w:rFonts w:eastAsiaTheme="minorEastAsia"/>
+        </w:rPr>
+        <w:t>So</w:t>
+      </w:r>
+      <w:proofErr w:type="gramEnd"/>
+      <w:r>
+        <w:rPr>
+          <w:rFonts w:eastAsiaTheme="minorEastAsia"/>
+        </w:rPr>
+        <w:t xml:space="preserve"> the result will be = X.Y</w:t>
+      </w:r>
+    </w:p>
+    <w:p>
+      <w:pPr>
+        <w:rPr>
+          <w:rFonts w:eastAsiaTheme="minorEastAsia"/>
+        </w:rPr>
+      </w:pPr>
+      <w:r>
+        <w:rPr>
+          <w:rFonts w:eastAsiaTheme="minorEastAsia"/>
+        </w:rPr>
+        <w:t xml:space="preserve">The integer part X is easy it’s the number of SW counter as for the float part Y it’s like saying half an hour it’s not a complete cycle </w:t>
+      </w:r>
+      <w:r>
+        <w:rPr>
+          <w:rFonts w:eastAsiaTheme="minorEastAsia"/>
+        </w:rPr>
+        <w:t>it’s a preload value</w:t>
+      </w:r>
+    </w:p>
+    <w:p>
+      <w:pPr>
+        <w:rPr>
+          <w:rFonts w:eastAsiaTheme="minorEastAsia"/>
+        </w:rPr>
+      </w:pPr>
+      <m:oMathPara>
+        <m:oMath>
+          <m:r>
+            <w:rPr>
+              <w:rFonts w:ascii="Cambria Math" w:eastAsiaTheme="minorEastAsia" w:hAnsi="Cambria Math"/>
+            </w:rPr>
+            <m:t>Preload=</m:t>
+          </m:r>
+          <m:d>
+            <m:dPr>
+              <m:ctrlPr>
+                <w:rPr>
+                  <w:rFonts w:ascii="Cambria Math" w:eastAsiaTheme="minorEastAsia" w:hAnsi="Cambria Math"/>
+                  <w:i/>
+                </w:rPr>
+              </m:ctrlPr>
+            </m:dPr>
+            <m:e>
+              <m:r>
+                <w:rPr>
+                  <w:rFonts w:ascii="Cambria Math" w:eastAsiaTheme="minorEastAsia" w:hAnsi="Cambria Math"/>
+                </w:rPr>
+                <m:t>1-y</m:t>
+              </m:r>
+            </m:e>
+          </m:d>
+          <m:r>
+            <w:rPr>
+              <w:rFonts w:ascii="Cambria Math" w:eastAsiaTheme="minorEastAsia" w:hAnsi="Cambria Math"/>
+            </w:rPr>
+            <m:t>*</m:t>
+          </m:r>
+          <m:sSup>
+            <m:sSupPr>
+              <m:ctrlPr>
+                <w:rPr>
+                  <w:rFonts w:ascii="Cambria Math" w:eastAsiaTheme="minorEastAsia" w:hAnsi="Cambria Math"/>
+                  <w:i/>
+                </w:rPr>
+              </m:ctrlPr>
+            </m:sSupPr>
+            <m:e>
+              <m:r>
+                <w:rPr>
+                  <w:rFonts w:ascii="Cambria Math" w:eastAsiaTheme="minorEastAsia" w:hAnsi="Cambria Math"/>
+                </w:rPr>
+                <m:t>2</m:t>
+              </m:r>
+            </m:e>
+            <m:sup>
+              <m:r>
+                <w:rPr>
+                  <w:rFonts w:ascii="Cambria Math" w:eastAsiaTheme="minorEastAsia" w:hAnsi="Cambria Math"/>
+                </w:rPr>
+                <m:t>R</m:t>
+              </m:r>
+            </m:sup>
+          </m:sSup>
+        </m:oMath>
+      </m:oMathPara>
+    </w:p>
+    <w:p>
+      <w:pPr>
+        <w:rPr>
+          <w:rFonts w:eastAsiaTheme="minorEastAsia"/>
+        </w:rPr>
+      </w:pPr>
+      <w:proofErr w:type="gramStart"/>
+      <w:r>
+        <w:rPr>
+          <w:rFonts w:eastAsiaTheme="minorEastAsia"/>
+        </w:rPr>
+        <w:t>So</w:t>
+      </w:r>
+      <w:proofErr w:type="gramEnd"/>
+      <w:r>
+        <w:rPr>
+          <w:rFonts w:eastAsiaTheme="minorEastAsia"/>
+        </w:rPr>
+        <w:t xml:space="preserve"> our ISR will be in this shape:</w:t>
+      </w:r>
+    </w:p>
+    <w:p>
+      <w:pPr>
+        <w:rPr>
+          <w:rFonts w:eastAsiaTheme="minorEastAsia"/>
+        </w:rPr>
+      </w:pPr>
+      <w:proofErr w:type="gramStart"/>
+      <w:r>
+        <w:rPr>
+          <w:rFonts w:eastAsiaTheme="minorEastAsia"/>
+        </w:rPr>
+        <w:t>ISR(</w:t>
+      </w:r>
+      <w:proofErr w:type="gramEnd"/>
+      <w:r>
+        <w:rPr>
+          <w:rFonts w:eastAsiaTheme="minorEastAsia"/>
+        </w:rPr>
+        <w:t>)</w:t>
+      </w:r>
+    </w:p>
+    <w:p>
+      <w:pPr>
+        <w:rPr>
+          <w:rFonts w:eastAsiaTheme="minorEastAsia"/>
+        </w:rPr>
+      </w:pPr>
+      <w:r>
+        <w:rPr>
+          <w:rFonts w:eastAsiaTheme="minorEastAsia"/>
+        </w:rPr>
+        <w:t>Counter++;</w:t>
+      </w:r>
+    </w:p>
+    <w:p>
+      <w:pPr>
+        <w:rPr>
+          <w:rFonts w:eastAsiaTheme="minorEastAsia"/>
+        </w:rPr>
+      </w:pPr>
+      <w:proofErr w:type="gramStart"/>
+      <w:r>
+        <w:rPr>
+          <w:rFonts w:eastAsiaTheme="minorEastAsia"/>
+        </w:rPr>
+        <w:t>If(</w:t>
+      </w:r>
+      <w:proofErr w:type="gramEnd"/>
+      <w:r>
+        <w:rPr>
+          <w:rFonts w:eastAsiaTheme="minorEastAsia"/>
+        </w:rPr>
+        <w:t>counter == 3)</w:t>
+      </w:r>
+    </w:p>
+    <w:p>
+      <w:pPr>
+        <w:rPr>
+          <w:rFonts w:eastAsiaTheme="minorEastAsia"/>
+        </w:rPr>
+      </w:pPr>
+      <w:r>
+        <w:rPr>
+          <w:rFonts w:eastAsiaTheme="minorEastAsia"/>
+        </w:rPr>
+        <w:t>{</w:t>
+      </w:r>
+    </w:p>
+    <w:p>
+      <w:pPr>
+        <w:rPr>
+          <w:rFonts w:eastAsiaTheme="minorEastAsia"/>
+        </w:rPr>
+      </w:pPr>
+      <w:r>
+        <w:rPr>
+          <w:rFonts w:eastAsiaTheme="minorEastAsia"/>
+        </w:rPr>
+        <w:t>Counter = 0</w:t>
+      </w:r>
+    </w:p>
+    <w:p>
+      <w:pPr>
+        <w:rPr>
+          <w:rFonts w:eastAsiaTheme="minorEastAsia"/>
+        </w:rPr>
+      </w:pPr>
+      <w:r>
+        <w:rPr>
+          <w:rFonts w:eastAsiaTheme="minorEastAsia"/>
+        </w:rPr>
+        <w:t xml:space="preserve">Time register = Pre load value // notice that we started with the timer </w:t>
+      </w:r>
+      <w:proofErr w:type="spellStart"/>
+      <w:r>
+        <w:rPr>
+          <w:rFonts w:eastAsiaTheme="minorEastAsia"/>
+        </w:rPr>
+        <w:t>fisrt</w:t>
+      </w:r>
+      <w:proofErr w:type="spellEnd"/>
+      <w:r>
+        <w:rPr>
+          <w:rFonts w:eastAsiaTheme="minorEastAsia"/>
+        </w:rPr>
+        <w:t xml:space="preserve"> for more accuracy</w:t>
+      </w:r>
+    </w:p>
+    <w:p>
+      <w:pPr>
+        <w:rPr>
+          <w:rFonts w:eastAsiaTheme="minorEastAsia"/>
+        </w:rPr>
+      </w:pPr>
+      <w:r>
+        <w:rPr>
+          <w:rFonts w:eastAsiaTheme="minorEastAsia"/>
+        </w:rPr>
+        <w:t>APP code</w:t>
+      </w:r>
+    </w:p>
+    <w:p>
+      <w:pPr>
+        <w:rPr>
+          <w:rFonts w:eastAsiaTheme="minorEastAsia"/>
+        </w:rPr>
+      </w:pPr>
+      <w:r>
+        <w:rPr>
+          <w:rFonts w:eastAsiaTheme="minorEastAsia"/>
+        </w:rPr>
+        <w:t>}</w:t>
+      </w:r>
+    </w:p>
+    <w:p>
+      <w:pPr>
+        <w:rPr>
+          <w:rFonts w:eastAsiaTheme="minorEastAsia"/>
+        </w:rPr>
+      </w:pPr>
+    </w:p>
+    <w:p>
+      <w:pPr>
+        <w:rPr>
+          <w:rFonts w:eastAsiaTheme="minorEastAsia"/>
+        </w:rPr>
+      </w:pPr>
+    </w:p>
+    <w:p>
+      <w:pPr>
+        <w:rPr>
+          <w:rFonts w:eastAsiaTheme="minorEastAsia"/>
+        </w:rPr>
+      </w:pPr>
+      <w:r>
+        <w:rPr>
+          <w:rFonts w:eastAsiaTheme="minorEastAsia"/>
+        </w:rPr>
+        <w:lastRenderedPageBreak/>
+        <w:t>3) X &lt; Tov</w:t>
+      </w:r>
+    </w:p>
+    <w:p>
+      <w:pPr>
+        <w:rPr>
+          <w:rFonts w:eastAsiaTheme="minorEastAsia"/>
+        </w:rPr>
+      </w:pPr>
+    </w:p>
+    <w:p>
+      <w:pPr>
+        <w:rPr>
+          <w:rFonts w:eastAsiaTheme="minorEastAsia"/>
+        </w:rPr>
+      </w:pPr>
+      <w:r>
+        <w:rPr>
+          <w:rFonts w:eastAsiaTheme="minorEastAsia"/>
+        </w:rPr>
+        <w:t xml:space="preserve">It’s the same as X.Y but always X = 0 that means we don’t need the SW counter </w:t>
+      </w:r>
+    </w:p>
+    <w:p>
+      <w:pPr>
+        <w:rPr>
+          <w:rFonts w:eastAsiaTheme="minorEastAsia"/>
+        </w:rPr>
+      </w:pPr>
+      <w:r>
+        <w:rPr>
+          <w:rFonts w:eastAsiaTheme="minorEastAsia"/>
+        </w:rPr>
+        <w:t>But that has some accuracy problems:</w:t>
+      </w:r>
+    </w:p>
+    <w:p>
+      <w:pPr>
+        <w:rPr>
+          <w:rFonts w:eastAsiaTheme="minorEastAsia"/>
+        </w:rPr>
+      </w:pPr>
+      <w:r>
+        <w:rPr>
+          <w:rFonts w:eastAsiaTheme="minorEastAsia"/>
+        </w:rPr>
+        <w:t>1. App takes time</w:t>
+      </w:r>
+    </w:p>
+    <w:p>
+      <w:pPr>
+        <w:rPr>
+          <w:rFonts w:eastAsiaTheme="minorEastAsia"/>
+        </w:rPr>
+      </w:pPr>
+      <w:r>
+        <w:rPr>
+          <w:rFonts w:eastAsiaTheme="minorEastAsia"/>
+        </w:rPr>
+        <w:t xml:space="preserve">2. </w:t>
+      </w:r>
+      <w:proofErr w:type="spellStart"/>
+      <w:r>
+        <w:rPr>
+          <w:rFonts w:eastAsiaTheme="minorEastAsia"/>
+        </w:rPr>
+        <w:t>Ov</w:t>
+      </w:r>
+      <w:proofErr w:type="spellEnd"/>
+      <w:r>
+        <w:rPr>
+          <w:rFonts w:eastAsiaTheme="minorEastAsia"/>
+        </w:rPr>
+        <w:t xml:space="preserve"> flow will take time in </w:t>
+      </w:r>
+      <w:proofErr w:type="spellStart"/>
+      <w:r>
+        <w:rPr>
+          <w:rFonts w:eastAsiaTheme="minorEastAsia"/>
+        </w:rPr>
+        <w:t>contex</w:t>
+      </w:r>
+      <w:proofErr w:type="spellEnd"/>
+      <w:r>
+        <w:rPr>
+          <w:rFonts w:eastAsiaTheme="minorEastAsia"/>
+        </w:rPr>
+        <w:t xml:space="preserve"> switching</w:t>
+      </w:r>
+    </w:p>
+    <w:p>
+      <w:pPr>
+        <w:rPr>
+          <w:rFonts w:eastAsiaTheme="minorEastAsia"/>
+        </w:rPr>
+      </w:pPr>
+    </w:p>
+    <w:p>
+      <w:pPr>
+        <w:rPr>
+          <w:rFonts w:eastAsiaTheme="minorEastAsia"/>
+        </w:rPr>
+      </w:pPr>
+      <w:r>
+        <w:rPr>
+          <w:rFonts w:eastAsiaTheme="minorEastAsia"/>
+        </w:rPr>
+        <w:t xml:space="preserve">That’s why we will move into CTC </w:t>
+      </w:r>
+      <w:proofErr w:type="spellStart"/>
+      <w:r>
+        <w:rPr>
+          <w:rFonts w:eastAsiaTheme="minorEastAsia"/>
+        </w:rPr>
+        <w:t>comapar</w:t>
+      </w:r>
+      <w:proofErr w:type="spellEnd"/>
+      <w:r>
+        <w:rPr>
+          <w:rFonts w:eastAsiaTheme="minorEastAsia"/>
+        </w:rPr>
+        <w:t xml:space="preserve"> match</w:t>
+      </w:r>
+    </w:p>
+    <w:p>
+      <w:pPr>
+        <w:rPr>
+          <w:rFonts w:eastAsiaTheme="minorEastAsia"/>
+        </w:rPr>
+      </w:pPr>
+      <w:r>
+        <w:rPr>
+          <w:rFonts w:eastAsiaTheme="minorEastAsia"/>
+        </w:rPr>
+        <w:t>But a little note:</w:t>
+      </w:r>
+    </w:p>
+    <w:p>
+      <w:pPr>
+        <w:rPr>
+          <w:rFonts w:eastAsiaTheme="minorEastAsia"/>
+        </w:rPr>
+      </w:pPr>
+      <w:r>
+        <w:rPr>
+          <w:rFonts w:eastAsiaTheme="minorEastAsia"/>
+        </w:rPr>
+        <w:t>Timer has two kinds:</w:t>
+      </w:r>
+    </w:p>
+    <w:p>
+      <w:pPr>
+        <w:rPr>
+          <w:rFonts w:eastAsiaTheme="minorEastAsia"/>
+        </w:rPr>
+      </w:pPr>
+      <w:r>
+        <w:rPr>
+          <w:rFonts w:eastAsiaTheme="minorEastAsia"/>
+        </w:rPr>
+        <w:t>1. GPT (general Purpose Timer) which is OV-F and CTC</w:t>
+      </w:r>
+    </w:p>
+    <w:p>
+      <w:pPr>
+        <w:rPr>
+          <w:rFonts w:eastAsiaTheme="minorEastAsia"/>
+        </w:rPr>
+      </w:pPr>
+      <w:r>
+        <w:rPr>
+          <w:rFonts w:eastAsiaTheme="minorEastAsia"/>
+        </w:rPr>
+        <w:t>2. SPT which is PWM and WDT (watch dog)</w:t>
+      </w:r>
+    </w:p>
+    <w:p>
+      <w:pPr>
+        <w:rPr>
+          <w:rFonts w:eastAsiaTheme="minorEastAsia"/>
+          <w:rtl/>
+        </w:rPr>
+      </w:pPr>
+    </w:p>
+    <w:p>
+      <w:pPr>
+        <w:rPr>
+          <w:rFonts w:eastAsiaTheme="minorEastAsia"/>
+        </w:rPr>
+      </w:pPr>
+      <w:r>
+        <w:rPr>
+          <w:rFonts w:eastAsiaTheme="minorEastAsia"/>
+        </w:rPr>
+        <w:t>Ok for the CTC:</w:t>
+      </w:r>
+    </w:p>
+    <w:p>
+      <w:pPr>
+        <w:rPr>
+          <w:rFonts w:eastAsiaTheme="minorEastAsia"/>
+        </w:rPr>
+      </w:pPr>
+      <w:r>
+        <w:rPr>
+          <w:rFonts w:eastAsiaTheme="minorEastAsia"/>
+        </w:rPr>
+        <w:t>Compare Timer on Compare match</w:t>
+      </w:r>
+    </w:p>
+    <w:p>
+      <w:pPr>
+        <w:rPr>
+          <w:rFonts w:eastAsiaTheme="minorEastAsia"/>
+        </w:rPr>
+      </w:pPr>
+    </w:p>
+    <w:p>
+      <w:pPr>
+        <w:rPr>
+          <w:rFonts w:eastAsiaTheme="minorEastAsia"/>
+        </w:rPr>
+      </w:pPr>
+      <w:r>
+        <w:rPr>
+          <w:rFonts w:eastAsiaTheme="minorEastAsia"/>
+        </w:rPr>
+        <w:t xml:space="preserve">It’ll </w:t>
+      </w:r>
+      <w:r>
+        <w:rPr>
+          <w:rFonts w:eastAsiaTheme="minorEastAsia"/>
+        </w:rPr>
+        <w:t>use ISR + OC pin</w:t>
+      </w:r>
+      <w:r>
+        <w:rPr>
+          <w:rFonts w:eastAsiaTheme="minorEastAsia"/>
+        </w:rPr>
+        <w:t xml:space="preserve"> so it’s accurate as it uses the hardware pin directly</w:t>
+      </w:r>
+    </w:p>
+    <w:p>
+      <w:pPr>
+        <w:rPr>
+          <w:rFonts w:eastAsiaTheme="minorEastAsia"/>
+        </w:rPr>
+      </w:pPr>
       <w:bookmarkStart w:id="0" w:name="_GoBack"/>
       <w:bookmarkEnd w:id="0"/>
     </w:p>

</xml_diff>